<commit_message>
Uploaded new release plan
</commit_message>
<xml_diff>
--- a/Deliverables/Release Plan Team #NoLife.docx
+++ b/Deliverables/Release Plan Team #NoLife.docx
@@ -1,6 +1,6 @@
 
 <file path=word/document.xml><?xml version="1.0" encoding="utf-8"?>
-<w:document xmlns:wpc="http://schemas.microsoft.com/office/word/2010/wordprocessingCanvas" xmlns:mo="http://schemas.microsoft.com/office/mac/office/2008/main" xmlns:mc="http://schemas.openxmlformats.org/markup-compatibility/2006" xmlns:mv="urn:schemas-microsoft-com:mac:vml" xmlns:o="urn:schemas-microsoft-com:office:office" xmlns:r="http://schemas.openxmlformats.org/officeDocument/2006/relationships" xmlns:m="http://schemas.openxmlformats.org/officeDocument/2006/math" xmlns:v="urn:schemas-microsoft-com:vml" xmlns:wp14="http://schemas.microsoft.com/office/word/2010/wordprocessingDrawing" xmlns:wp="http://schemas.openxmlformats.org/drawingml/2006/wordprocessingDrawing" xmlns:w10="urn:schemas-microsoft-com:office:word" xmlns:w="http://schemas.openxmlformats.org/wordprocessingml/2006/main" xmlns:w14="http://schemas.microsoft.com/office/word/2010/wordml" xmlns:wpg="http://schemas.microsoft.com/office/word/2010/wordprocessingGroup" xmlns:wpi="http://schemas.microsoft.com/office/word/2010/wordprocessingInk" xmlns:wne="http://schemas.microsoft.com/office/word/2006/wordml" xmlns:wps="http://schemas.microsoft.com/office/word/2010/wordprocessingShape" mc:Ignorable="w14 wp14">
+<w:document xmlns:ve="http://schemas.openxmlformats.org/markup-compatibility/2006" xmlns:o="urn:schemas-microsoft-com:office:office" xmlns:r="http://schemas.openxmlformats.org/officeDocument/2006/relationships" xmlns:m="http://schemas.openxmlformats.org/officeDocument/2006/math" xmlns:v="urn:schemas-microsoft-com:vml" xmlns:wp="http://schemas.openxmlformats.org/drawingml/2006/wordprocessingDrawing" xmlns:w10="urn:schemas-microsoft-com:office:word" xmlns:w="http://schemas.openxmlformats.org/wordprocessingml/2006/main" xmlns:wne="http://schemas.microsoft.com/office/word/2006/wordml">
   <w:body>
     <w:p>
       <w:pPr>
@@ -71,7 +71,35 @@
           <w:rFonts w:ascii="Times New Roman" w:hAnsi="Times New Roman" w:cs="Times New Roman"/>
           <w:color w:val="262626"/>
         </w:rPr>
-        <w:t>Version 1 released 10/3/15</w:t>
+        <w:t xml:space="preserve">Version </w:t>
+      </w:r>
+      <w:r>
+        <w:rPr>
+          <w:rFonts w:ascii="Times New Roman" w:hAnsi="Times New Roman" w:cs="Times New Roman"/>
+          <w:color w:val="262626"/>
+        </w:rPr>
+        <w:t>2</w:t>
+      </w:r>
+      <w:r>
+        <w:rPr>
+          <w:rFonts w:ascii="Times New Roman" w:hAnsi="Times New Roman" w:cs="Times New Roman"/>
+          <w:color w:val="262626"/>
+        </w:rPr>
+        <w:t xml:space="preserve"> released 10/</w:t>
+      </w:r>
+      <w:r>
+        <w:rPr>
+          <w:rFonts w:ascii="Times New Roman" w:hAnsi="Times New Roman" w:cs="Times New Roman"/>
+          <w:color w:val="262626"/>
+        </w:rPr>
+        <w:t>20</w:t>
+      </w:r>
+      <w:r>
+        <w:rPr>
+          <w:rFonts w:ascii="Times New Roman" w:hAnsi="Times New Roman" w:cs="Times New Roman"/>
+          <w:color w:val="262626"/>
+        </w:rPr>
+        <w:t>/15</w:t>
       </w:r>
     </w:p>
     <w:p>
@@ -469,6 +497,26 @@
       <w:pPr>
         <w:pStyle w:val="ListParagraph"/>
         <w:numPr>
+          <w:ilvl w:val="0"/>
+          <w:numId w:val="3"/>
+        </w:numPr>
+        <w:rPr>
+          <w:rFonts w:ascii="Times New Roman" w:hAnsi="Times New Roman" w:cs="Times New Roman"/>
+          <w:color w:val="262626"/>
+        </w:rPr>
+      </w:pPr>
+      <w:r>
+        <w:rPr>
+          <w:rFonts w:ascii="Times New Roman" w:hAnsi="Times New Roman" w:cs="Times New Roman"/>
+          <w:color w:val="262626"/>
+        </w:rPr>
+        <w:t>Sprint 2</w:t>
+      </w:r>
+    </w:p>
+    <w:p>
+      <w:pPr>
+        <w:pStyle w:val="ListParagraph"/>
+        <w:numPr>
           <w:ilvl w:val="1"/>
           <w:numId w:val="3"/>
         </w:numPr>
@@ -482,49 +530,316 @@
           <w:rFonts w:ascii="Times New Roman" w:hAnsi="Times New Roman" w:cs="Times New Roman"/>
           <w:color w:val="262626"/>
         </w:rPr>
-        <w:t xml:space="preserve">As a user, I need to be able to search for a ride based on time, date, origin, destination, and whether I’m </w:t>
-      </w:r>
-      <w:r>
-        <w:rPr>
-          <w:rFonts w:ascii="Times New Roman" w:hAnsi="Times New Roman" w:cs="Times New Roman"/>
-          <w:color w:val="262626"/>
-        </w:rPr>
-        <w:t>a driver or a rider</w:t>
-      </w:r>
-      <w:r>
-        <w:rPr>
-          <w:rFonts w:ascii="Times New Roman" w:hAnsi="Times New Roman" w:cs="Times New Roman"/>
-          <w:color w:val="262626"/>
-        </w:rPr>
-        <w:t xml:space="preserve"> </w:t>
-      </w:r>
-      <w:r>
-        <w:rPr>
-          <w:rFonts w:ascii="Times New Roman" w:hAnsi="Times New Roman" w:cs="Times New Roman"/>
-          <w:color w:val="262626"/>
-        </w:rPr>
-        <w:t xml:space="preserve"> </w:t>
-      </w:r>
-      <w:r>
-        <w:rPr>
-          <w:rFonts w:ascii="Times New Roman" w:hAnsi="Times New Roman" w:cs="Times New Roman"/>
-          <w:color w:val="262626"/>
-        </w:rPr>
-        <w:t xml:space="preserve">(Ideal Hours: </w:t>
-      </w:r>
-      <w:r>
-        <w:rPr>
-          <w:rFonts w:ascii="Times New Roman" w:hAnsi="Times New Roman" w:cs="Times New Roman"/>
-          <w:color w:val="262626"/>
-        </w:rPr>
-        <w:t>8</w:t>
-      </w:r>
-      <w:r>
-        <w:rPr>
-          <w:rFonts w:ascii="Times New Roman" w:hAnsi="Times New Roman" w:cs="Times New Roman"/>
-          <w:color w:val="262626"/>
-        </w:rPr>
-        <w:t>)</w:t>
+        <w:t>As a user, I need to be able to search for a ride based on time, date, origin, destination, and whether I’m a driver or a rider</w:t>
+      </w:r>
+      <w:r>
+        <w:rPr>
+          <w:rFonts w:ascii="Times New Roman" w:hAnsi="Times New Roman" w:cs="Times New Roman"/>
+          <w:color w:val="262626"/>
+        </w:rPr>
+        <w:t xml:space="preserve"> </w:t>
+      </w:r>
+      <w:r>
+        <w:rPr>
+          <w:rFonts w:ascii="Times New Roman" w:hAnsi="Times New Roman" w:cs="Times New Roman"/>
+          <w:color w:val="262626"/>
+        </w:rPr>
+        <w:t xml:space="preserve"> </w:t>
+      </w:r>
+      <w:r>
+        <w:rPr>
+          <w:rFonts w:ascii="Times New Roman" w:hAnsi="Times New Roman" w:cs="Times New Roman"/>
+          <w:color w:val="262626"/>
+        </w:rPr>
+        <w:t>(Ideal Hours: 8)</w:t>
+      </w:r>
+    </w:p>
+    <w:p>
+      <w:pPr>
+        <w:pStyle w:val="ListParagraph"/>
+        <w:numPr>
+          <w:ilvl w:val="1"/>
+          <w:numId w:val="3"/>
+        </w:numPr>
+        <w:rPr>
+          <w:rFonts w:ascii="Times New Roman" w:hAnsi="Times New Roman" w:cs="Times New Roman"/>
+          <w:color w:val="262626"/>
+        </w:rPr>
+      </w:pPr>
+      <w:r>
+        <w:rPr>
+          <w:rFonts w:ascii="Times New Roman" w:hAnsi="Times New Roman" w:cs="Times New Roman"/>
+          <w:color w:val="262626"/>
+        </w:rPr>
+        <w:t xml:space="preserve">As a user, I </w:t>
+      </w:r>
+      <w:r>
+        <w:rPr>
+          <w:rFonts w:ascii="Times New Roman" w:hAnsi="Times New Roman" w:cs="Times New Roman"/>
+          <w:color w:val="262626"/>
+        </w:rPr>
+        <w:t>need</w:t>
+      </w:r>
+      <w:r>
+        <w:rPr>
+          <w:rFonts w:ascii="Times New Roman" w:hAnsi="Times New Roman" w:cs="Times New Roman"/>
+          <w:color w:val="262626"/>
+        </w:rPr>
+        <w:t xml:space="preserve"> to have an account with profile information so that other users can see my information</w:t>
+      </w:r>
+      <w:r>
+        <w:rPr>
+          <w:rFonts w:ascii="Times New Roman" w:hAnsi="Times New Roman" w:cs="Times New Roman"/>
+          <w:color w:val="262626"/>
+        </w:rPr>
+        <w:t xml:space="preserve"> </w:t>
+      </w:r>
+      <w:r>
+        <w:rPr>
+          <w:rFonts w:ascii="Times New Roman" w:hAnsi="Times New Roman" w:cs="Times New Roman"/>
+          <w:color w:val="262626"/>
+        </w:rPr>
+        <w:t xml:space="preserve"> </w:t>
+      </w:r>
+      <w:r>
+        <w:rPr>
+          <w:rFonts w:ascii="Times New Roman" w:hAnsi="Times New Roman" w:cs="Times New Roman"/>
+          <w:color w:val="262626"/>
+        </w:rPr>
+        <w:t>(Ideal Hours: 8)</w:t>
+      </w:r>
+    </w:p>
+    <w:p>
+      <w:pPr>
+        <w:pStyle w:val="ListParagraph"/>
+        <w:numPr>
+          <w:ilvl w:val="1"/>
+          <w:numId w:val="3"/>
+        </w:numPr>
+        <w:rPr>
+          <w:rFonts w:ascii="Times New Roman" w:hAnsi="Times New Roman" w:cs="Times New Roman"/>
+          <w:color w:val="262626"/>
+        </w:rPr>
+      </w:pPr>
+      <w:r>
+        <w:rPr>
+          <w:rFonts w:ascii="Times New Roman" w:hAnsi="Times New Roman" w:cs="Times New Roman"/>
+          <w:color w:val="262626"/>
+        </w:rPr>
+        <w:t>As a user, I want to be able to rate drivers and riders so that users can see their reliability</w:t>
+      </w:r>
+      <w:r>
+        <w:rPr>
+          <w:rFonts w:ascii="Times New Roman" w:hAnsi="Times New Roman" w:cs="Times New Roman"/>
+          <w:color w:val="262626"/>
+        </w:rPr>
+        <w:t xml:space="preserve"> </w:t>
+      </w:r>
+      <w:r>
+        <w:rPr>
+          <w:rFonts w:ascii="Times New Roman" w:hAnsi="Times New Roman" w:cs="Times New Roman"/>
+          <w:color w:val="262626"/>
+        </w:rPr>
+        <w:t xml:space="preserve"> </w:t>
+      </w:r>
+      <w:r>
+        <w:rPr>
+          <w:rFonts w:ascii="Times New Roman" w:hAnsi="Times New Roman" w:cs="Times New Roman"/>
+          <w:color w:val="262626"/>
+        </w:rPr>
+        <w:t>(Ideal Hours: 1)</w:t>
+      </w:r>
+    </w:p>
+    <w:p>
+      <w:pPr>
+        <w:pStyle w:val="ListParagraph"/>
+        <w:numPr>
+          <w:ilvl w:val="1"/>
+          <w:numId w:val="3"/>
+        </w:numPr>
+        <w:rPr>
+          <w:rFonts w:ascii="Times New Roman" w:hAnsi="Times New Roman" w:cs="Times New Roman"/>
+          <w:color w:val="262626"/>
+        </w:rPr>
+      </w:pPr>
+      <w:r>
+        <w:rPr>
+          <w:rFonts w:ascii="Times New Roman" w:hAnsi="Times New Roman" w:cs="Times New Roman"/>
+          <w:color w:val="262626"/>
+        </w:rPr>
+        <w:t xml:space="preserve">As a </w:t>
+      </w:r>
+      <w:r>
+        <w:rPr>
+          <w:rFonts w:ascii="Times New Roman" w:hAnsi="Times New Roman" w:cs="Times New Roman"/>
+          <w:color w:val="262626"/>
+        </w:rPr>
+        <w:t>user</w:t>
+      </w:r>
+      <w:r>
+        <w:rPr>
+          <w:rFonts w:ascii="Times New Roman" w:hAnsi="Times New Roman" w:cs="Times New Roman"/>
+          <w:color w:val="262626"/>
+        </w:rPr>
+        <w:t xml:space="preserve">, I want to be able to </w:t>
+      </w:r>
+      <w:r>
+        <w:rPr>
+          <w:rFonts w:ascii="Times New Roman" w:hAnsi="Times New Roman" w:cs="Times New Roman"/>
+          <w:color w:val="262626"/>
+        </w:rPr>
+        <w:t xml:space="preserve">post and </w:t>
+      </w:r>
+      <w:r>
+        <w:rPr>
+          <w:rFonts w:ascii="Times New Roman" w:hAnsi="Times New Roman" w:cs="Times New Roman"/>
+          <w:color w:val="262626"/>
+        </w:rPr>
+        <w:t>search by recurring frequency (ie. A weekly ride or no) so that I can meet my needs for timing</w:t>
+      </w:r>
+      <w:r>
+        <w:rPr>
+          <w:rFonts w:ascii="Times New Roman" w:hAnsi="Times New Roman" w:cs="Times New Roman"/>
+          <w:color w:val="262626"/>
+        </w:rPr>
+        <w:t xml:space="preserve"> </w:t>
+      </w:r>
+      <w:r>
+        <w:rPr>
+          <w:rFonts w:ascii="Times New Roman" w:hAnsi="Times New Roman" w:cs="Times New Roman"/>
+          <w:color w:val="262626"/>
+        </w:rPr>
+        <w:t xml:space="preserve"> </w:t>
+      </w:r>
+      <w:r>
+        <w:rPr>
+          <w:rFonts w:ascii="Times New Roman" w:hAnsi="Times New Roman" w:cs="Times New Roman"/>
+          <w:color w:val="262626"/>
+        </w:rPr>
+        <w:t>(Ideal Hours: 1)</w:t>
+      </w:r>
+    </w:p>
+    <w:p>
+      <w:pPr>
+        <w:pStyle w:val="ListParagraph"/>
+        <w:numPr>
+          <w:ilvl w:val="1"/>
+          <w:numId w:val="3"/>
+        </w:numPr>
+        <w:rPr>
+          <w:rFonts w:ascii="Times New Roman" w:hAnsi="Times New Roman" w:cs="Times New Roman"/>
+          <w:color w:val="262626"/>
+        </w:rPr>
+      </w:pPr>
+      <w:r>
+        <w:rPr>
+          <w:rFonts w:ascii="Times New Roman" w:hAnsi="Times New Roman" w:cs="Times New Roman"/>
+          <w:color w:val="262626"/>
+        </w:rPr>
+        <w:t>As a driver, I want to have a built in map so that I can see who’s along my route</w:t>
+      </w:r>
+      <w:r>
+        <w:rPr>
+          <w:rFonts w:ascii="Times New Roman" w:hAnsi="Times New Roman" w:cs="Times New Roman"/>
+          <w:color w:val="262626"/>
+        </w:rPr>
+        <w:t xml:space="preserve"> </w:t>
+      </w:r>
+      <w:r>
+        <w:rPr>
+          <w:rFonts w:ascii="Times New Roman" w:hAnsi="Times New Roman" w:cs="Times New Roman"/>
+          <w:color w:val="262626"/>
+        </w:rPr>
+        <w:t xml:space="preserve"> </w:t>
+      </w:r>
+      <w:r>
+        <w:rPr>
+          <w:rFonts w:ascii="Times New Roman" w:hAnsi="Times New Roman" w:cs="Times New Roman"/>
+          <w:color w:val="262626"/>
+        </w:rPr>
+        <w:t>(Ideal Hours: 5)</w:t>
+      </w:r>
+    </w:p>
+    <w:p>
+      <w:pPr>
+        <w:pStyle w:val="ListParagraph"/>
+        <w:numPr>
+          <w:ilvl w:val="1"/>
+          <w:numId w:val="3"/>
+        </w:numPr>
+        <w:rPr>
+          <w:rFonts w:ascii="Times New Roman" w:hAnsi="Times New Roman" w:cs="Times New Roman"/>
+          <w:color w:val="262626"/>
+        </w:rPr>
+      </w:pPr>
+      <w:r>
+        <w:rPr>
+          <w:rFonts w:ascii="Times New Roman" w:hAnsi="Times New Roman" w:cs="Times New Roman"/>
+          <w:color w:val="262626"/>
+        </w:rPr>
+        <w:t>As a driver, I want to know how many riders I’ve got in my ride so that I can update available seats</w:t>
+      </w:r>
+      <w:r>
+        <w:rPr>
+          <w:rFonts w:ascii="Times New Roman" w:hAnsi="Times New Roman" w:cs="Times New Roman"/>
+          <w:color w:val="262626"/>
+        </w:rPr>
+        <w:t xml:space="preserve"> </w:t>
+      </w:r>
+      <w:r>
+        <w:rPr>
+          <w:rFonts w:ascii="Times New Roman" w:hAnsi="Times New Roman" w:cs="Times New Roman"/>
+          <w:color w:val="262626"/>
+        </w:rPr>
+        <w:t xml:space="preserve"> </w:t>
+      </w:r>
+      <w:r>
+        <w:rPr>
+          <w:rFonts w:ascii="Times New Roman" w:hAnsi="Times New Roman" w:cs="Times New Roman"/>
+          <w:color w:val="262626"/>
+        </w:rPr>
+        <w:t>(Ideal Hours: 1)</w:t>
+      </w:r>
+    </w:p>
+    <w:p>
+      <w:pPr>
+        <w:pStyle w:val="ListParagraph"/>
+        <w:numPr>
+          <w:ilvl w:val="1"/>
+          <w:numId w:val="3"/>
+        </w:numPr>
+        <w:rPr>
+          <w:rFonts w:ascii="Times New Roman" w:hAnsi="Times New Roman" w:cs="Times New Roman"/>
+          <w:color w:val="262626"/>
+        </w:rPr>
+      </w:pPr>
+      <w:r>
+        <w:rPr>
+          <w:rFonts w:ascii="Times New Roman" w:hAnsi="Times New Roman" w:cs="Times New Roman"/>
+          <w:color w:val="262626"/>
+        </w:rPr>
+        <w:t>As a rider, I want to be able to search by number of seats available so that I can make sure there’s enough room</w:t>
+      </w:r>
+      <w:r>
+        <w:rPr>
+          <w:rFonts w:ascii="Times New Roman" w:hAnsi="Times New Roman" w:cs="Times New Roman"/>
+          <w:color w:val="262626"/>
+        </w:rPr>
+        <w:t xml:space="preserve"> </w:t>
+      </w:r>
+      <w:r>
+        <w:rPr>
+          <w:rFonts w:ascii="Times New Roman" w:hAnsi="Times New Roman" w:cs="Times New Roman"/>
+          <w:color w:val="262626"/>
+        </w:rPr>
+        <w:t xml:space="preserve"> </w:t>
+      </w:r>
+      <w:r>
+        <w:rPr>
+          <w:rFonts w:ascii="Times New Roman" w:hAnsi="Times New Roman" w:cs="Times New Roman"/>
+          <w:color w:val="262626"/>
+        </w:rPr>
+        <w:t>(Ideal Hours: 2)</w:t>
       </w:r>
     </w:p>
     <w:p>
@@ -544,7 +859,7 @@
           <w:rFonts w:ascii="Times New Roman" w:hAnsi="Times New Roman" w:cs="Times New Roman"/>
           <w:color w:val="262626"/>
         </w:rPr>
-        <w:t>Sprint 2</w:t>
+        <w:t>Sprint 3</w:t>
       </w:r>
     </w:p>
     <w:p>
@@ -564,56 +879,28 @@
           <w:rFonts w:ascii="Times New Roman" w:hAnsi="Times New Roman" w:cs="Times New Roman"/>
           <w:color w:val="262626"/>
         </w:rPr>
-        <w:t xml:space="preserve">As a user, I </w:t>
-      </w:r>
-      <w:r>
-        <w:rPr>
-          <w:rFonts w:ascii="Times New Roman" w:hAnsi="Times New Roman" w:cs="Times New Roman"/>
-          <w:color w:val="262626"/>
-        </w:rPr>
-        <w:t>need</w:t>
-      </w:r>
-      <w:r>
-        <w:rPr>
-          <w:rFonts w:ascii="Times New Roman" w:hAnsi="Times New Roman" w:cs="Times New Roman"/>
-          <w:color w:val="262626"/>
-        </w:rPr>
-        <w:t xml:space="preserve"> to have an account with profile information so that other users can see my information</w:t>
-      </w:r>
-      <w:r>
-        <w:rPr>
-          <w:rFonts w:ascii="Times New Roman" w:hAnsi="Times New Roman" w:cs="Times New Roman"/>
-          <w:color w:val="262626"/>
-        </w:rPr>
-        <w:t xml:space="preserve"> </w:t>
-      </w:r>
-      <w:r>
-        <w:rPr>
-          <w:rFonts w:ascii="Times New Roman" w:hAnsi="Times New Roman" w:cs="Times New Roman"/>
-          <w:color w:val="262626"/>
-        </w:rPr>
-        <w:t xml:space="preserve"> </w:t>
-      </w:r>
-      <w:r>
-        <w:rPr>
-          <w:rFonts w:ascii="Times New Roman" w:hAnsi="Times New Roman" w:cs="Times New Roman"/>
-          <w:color w:val="262626"/>
-        </w:rPr>
-        <w:t xml:space="preserve">(Ideal Hours: </w:t>
-      </w:r>
-      <w:r>
-        <w:rPr>
-          <w:rFonts w:ascii="Times New Roman" w:hAnsi="Times New Roman" w:cs="Times New Roman"/>
-          <w:color w:val="262626"/>
-        </w:rPr>
-        <w:t>8</w:t>
-      </w:r>
-      <w:r>
-        <w:rPr>
-          <w:rFonts w:ascii="Times New Roman" w:hAnsi="Times New Roman" w:cs="Times New Roman"/>
-          <w:color w:val="262626"/>
-        </w:rPr>
-        <w:t>)</w:t>
+        <w:t>As a driver, I want to have a calendar of my rides so that I can see my commitments</w:t>
+      </w:r>
+      <w:r>
+        <w:rPr>
+          <w:rFonts w:ascii="Times New Roman" w:hAnsi="Times New Roman" w:cs="Times New Roman"/>
+          <w:color w:val="262626"/>
+        </w:rPr>
+        <w:t xml:space="preserve"> </w:t>
+      </w:r>
+      <w:r>
+        <w:rPr>
+          <w:rFonts w:ascii="Times New Roman" w:hAnsi="Times New Roman" w:cs="Times New Roman"/>
+          <w:color w:val="262626"/>
+        </w:rPr>
+        <w:t xml:space="preserve"> </w:t>
+      </w:r>
+      <w:r>
+        <w:rPr>
+          <w:rFonts w:ascii="Times New Roman" w:hAnsi="Times New Roman" w:cs="Times New Roman"/>
+          <w:color w:val="262626"/>
+        </w:rPr>
+        <w:t>(Ideal Hours: 12)</w:t>
       </w:r>
     </w:p>
     <w:p>
@@ -633,42 +920,29 @@
           <w:rFonts w:ascii="Times New Roman" w:hAnsi="Times New Roman" w:cs="Times New Roman"/>
           <w:color w:val="262626"/>
         </w:rPr>
-        <w:t>As a user, I want to be able to rate drivers and riders so that users can see their reliability</w:t>
-      </w:r>
-      <w:r>
-        <w:rPr>
-          <w:rFonts w:ascii="Times New Roman" w:hAnsi="Times New Roman" w:cs="Times New Roman"/>
-          <w:color w:val="262626"/>
-        </w:rPr>
-        <w:t xml:space="preserve"> </w:t>
-      </w:r>
-      <w:r>
-        <w:rPr>
-          <w:rFonts w:ascii="Times New Roman" w:hAnsi="Times New Roman" w:cs="Times New Roman"/>
-          <w:color w:val="262626"/>
-        </w:rPr>
-        <w:t xml:space="preserve"> </w:t>
-      </w:r>
-      <w:r>
-        <w:rPr>
-          <w:rFonts w:ascii="Times New Roman" w:hAnsi="Times New Roman" w:cs="Times New Roman"/>
-          <w:color w:val="262626"/>
-        </w:rPr>
-        <w:t xml:space="preserve">(Ideal Hours: </w:t>
-      </w:r>
-      <w:r>
-        <w:rPr>
-          <w:rFonts w:ascii="Times New Roman" w:hAnsi="Times New Roman" w:cs="Times New Roman"/>
-          <w:color w:val="262626"/>
-        </w:rPr>
-        <w:t>1</w:t>
-      </w:r>
-      <w:r>
-        <w:rPr>
-          <w:rFonts w:ascii="Times New Roman" w:hAnsi="Times New Roman" w:cs="Times New Roman"/>
-          <w:color w:val="262626"/>
-        </w:rPr>
-        <w:t>)</w:t>
+        <w:lastRenderedPageBreak/>
+        <w:t>As a rider, I want to see a calendar of all rides in my area so I can see what rides are available</w:t>
+      </w:r>
+      <w:r>
+        <w:rPr>
+          <w:rFonts w:ascii="Times New Roman" w:hAnsi="Times New Roman" w:cs="Times New Roman"/>
+          <w:color w:val="262626"/>
+        </w:rPr>
+        <w:t xml:space="preserve"> </w:t>
+      </w:r>
+      <w:r>
+        <w:rPr>
+          <w:rFonts w:ascii="Times New Roman" w:hAnsi="Times New Roman" w:cs="Times New Roman"/>
+          <w:color w:val="262626"/>
+        </w:rPr>
+        <w:t xml:space="preserve"> </w:t>
+      </w:r>
+      <w:r>
+        <w:rPr>
+          <w:rFonts w:ascii="Times New Roman" w:hAnsi="Times New Roman" w:cs="Times New Roman"/>
+          <w:color w:val="262626"/>
+        </w:rPr>
+        <w:t>(Ideal Hours: 12)</w:t>
       </w:r>
     </w:p>
     <w:p>
@@ -688,378 +962,6 @@
           <w:rFonts w:ascii="Times New Roman" w:hAnsi="Times New Roman" w:cs="Times New Roman"/>
           <w:color w:val="262626"/>
         </w:rPr>
-        <w:t xml:space="preserve">As a </w:t>
-      </w:r>
-      <w:r>
-        <w:rPr>
-          <w:rFonts w:ascii="Times New Roman" w:hAnsi="Times New Roman" w:cs="Times New Roman"/>
-          <w:color w:val="262626"/>
-        </w:rPr>
-        <w:t>user</w:t>
-      </w:r>
-      <w:r>
-        <w:rPr>
-          <w:rFonts w:ascii="Times New Roman" w:hAnsi="Times New Roman" w:cs="Times New Roman"/>
-          <w:color w:val="262626"/>
-        </w:rPr>
-        <w:t xml:space="preserve">, I want to be able to </w:t>
-      </w:r>
-      <w:r>
-        <w:rPr>
-          <w:rFonts w:ascii="Times New Roman" w:hAnsi="Times New Roman" w:cs="Times New Roman"/>
-          <w:color w:val="262626"/>
-        </w:rPr>
-        <w:t xml:space="preserve">post and </w:t>
-      </w:r>
-      <w:r>
-        <w:rPr>
-          <w:rFonts w:ascii="Times New Roman" w:hAnsi="Times New Roman" w:cs="Times New Roman"/>
-          <w:color w:val="262626"/>
-        </w:rPr>
-        <w:t>search by recurring frequency (ie. A weekly ride or no) so that I can meet my needs for timing</w:t>
-      </w:r>
-      <w:r>
-        <w:rPr>
-          <w:rFonts w:ascii="Times New Roman" w:hAnsi="Times New Roman" w:cs="Times New Roman"/>
-          <w:color w:val="262626"/>
-        </w:rPr>
-        <w:t xml:space="preserve"> </w:t>
-      </w:r>
-      <w:r>
-        <w:rPr>
-          <w:rFonts w:ascii="Times New Roman" w:hAnsi="Times New Roman" w:cs="Times New Roman"/>
-          <w:color w:val="262626"/>
-        </w:rPr>
-        <w:t xml:space="preserve"> </w:t>
-      </w:r>
-      <w:r>
-        <w:rPr>
-          <w:rFonts w:ascii="Times New Roman" w:hAnsi="Times New Roman" w:cs="Times New Roman"/>
-          <w:color w:val="262626"/>
-        </w:rPr>
-        <w:t xml:space="preserve">(Ideal Hours: </w:t>
-      </w:r>
-      <w:r>
-        <w:rPr>
-          <w:rFonts w:ascii="Times New Roman" w:hAnsi="Times New Roman" w:cs="Times New Roman"/>
-          <w:color w:val="262626"/>
-        </w:rPr>
-        <w:t>1</w:t>
-      </w:r>
-      <w:r>
-        <w:rPr>
-          <w:rFonts w:ascii="Times New Roman" w:hAnsi="Times New Roman" w:cs="Times New Roman"/>
-          <w:color w:val="262626"/>
-        </w:rPr>
-        <w:t>)</w:t>
-      </w:r>
-    </w:p>
-    <w:p>
-      <w:pPr>
-        <w:pStyle w:val="ListParagraph"/>
-        <w:numPr>
-          <w:ilvl w:val="1"/>
-          <w:numId w:val="3"/>
-        </w:numPr>
-        <w:rPr>
-          <w:rFonts w:ascii="Times New Roman" w:hAnsi="Times New Roman" w:cs="Times New Roman"/>
-          <w:color w:val="262626"/>
-        </w:rPr>
-      </w:pPr>
-      <w:r>
-        <w:rPr>
-          <w:rFonts w:ascii="Times New Roman" w:hAnsi="Times New Roman" w:cs="Times New Roman"/>
-          <w:color w:val="262626"/>
-        </w:rPr>
-        <w:t>As a driver, I want to have a built in map so that I can see who’s along my route</w:t>
-      </w:r>
-      <w:r>
-        <w:rPr>
-          <w:rFonts w:ascii="Times New Roman" w:hAnsi="Times New Roman" w:cs="Times New Roman"/>
-          <w:color w:val="262626"/>
-        </w:rPr>
-        <w:t xml:space="preserve"> </w:t>
-      </w:r>
-      <w:r>
-        <w:rPr>
-          <w:rFonts w:ascii="Times New Roman" w:hAnsi="Times New Roman" w:cs="Times New Roman"/>
-          <w:color w:val="262626"/>
-        </w:rPr>
-        <w:t xml:space="preserve"> </w:t>
-      </w:r>
-      <w:r>
-        <w:rPr>
-          <w:rFonts w:ascii="Times New Roman" w:hAnsi="Times New Roman" w:cs="Times New Roman"/>
-          <w:color w:val="262626"/>
-        </w:rPr>
-        <w:t xml:space="preserve">(Ideal Hours: </w:t>
-      </w:r>
-      <w:r>
-        <w:rPr>
-          <w:rFonts w:ascii="Times New Roman" w:hAnsi="Times New Roman" w:cs="Times New Roman"/>
-          <w:color w:val="262626"/>
-        </w:rPr>
-        <w:t>5</w:t>
-      </w:r>
-      <w:r>
-        <w:rPr>
-          <w:rFonts w:ascii="Times New Roman" w:hAnsi="Times New Roman" w:cs="Times New Roman"/>
-          <w:color w:val="262626"/>
-        </w:rPr>
-        <w:t>)</w:t>
-      </w:r>
-    </w:p>
-    <w:p>
-      <w:pPr>
-        <w:pStyle w:val="ListParagraph"/>
-        <w:numPr>
-          <w:ilvl w:val="1"/>
-          <w:numId w:val="3"/>
-        </w:numPr>
-        <w:rPr>
-          <w:rFonts w:ascii="Times New Roman" w:hAnsi="Times New Roman" w:cs="Times New Roman"/>
-          <w:color w:val="262626"/>
-        </w:rPr>
-      </w:pPr>
-      <w:r>
-        <w:rPr>
-          <w:rFonts w:ascii="Times New Roman" w:hAnsi="Times New Roman" w:cs="Times New Roman"/>
-          <w:color w:val="262626"/>
-        </w:rPr>
-        <w:t>As a driver, I want to know how many riders I’ve got in my ride so that I can update available seats</w:t>
-      </w:r>
-      <w:r>
-        <w:rPr>
-          <w:rFonts w:ascii="Times New Roman" w:hAnsi="Times New Roman" w:cs="Times New Roman"/>
-          <w:color w:val="262626"/>
-        </w:rPr>
-        <w:t xml:space="preserve"> </w:t>
-      </w:r>
-      <w:r>
-        <w:rPr>
-          <w:rFonts w:ascii="Times New Roman" w:hAnsi="Times New Roman" w:cs="Times New Roman"/>
-          <w:color w:val="262626"/>
-        </w:rPr>
-        <w:t xml:space="preserve"> </w:t>
-      </w:r>
-      <w:r>
-        <w:rPr>
-          <w:rFonts w:ascii="Times New Roman" w:hAnsi="Times New Roman" w:cs="Times New Roman"/>
-          <w:color w:val="262626"/>
-        </w:rPr>
-        <w:t>(Ideal Hours: 1</w:t>
-      </w:r>
-      <w:r>
-        <w:rPr>
-          <w:rFonts w:ascii="Times New Roman" w:hAnsi="Times New Roman" w:cs="Times New Roman"/>
-          <w:color w:val="262626"/>
-        </w:rPr>
-        <w:t>)</w:t>
-      </w:r>
-    </w:p>
-    <w:p>
-      <w:pPr>
-        <w:pStyle w:val="ListParagraph"/>
-        <w:numPr>
-          <w:ilvl w:val="1"/>
-          <w:numId w:val="3"/>
-        </w:numPr>
-        <w:rPr>
-          <w:rFonts w:ascii="Times New Roman" w:hAnsi="Times New Roman" w:cs="Times New Roman"/>
-          <w:color w:val="262626"/>
-        </w:rPr>
-      </w:pPr>
-      <w:r>
-        <w:rPr>
-          <w:rFonts w:ascii="Times New Roman" w:hAnsi="Times New Roman" w:cs="Times New Roman"/>
-          <w:color w:val="262626"/>
-        </w:rPr>
-        <w:t>As a rider, I want to be able to search by number of seats available so that I can make sure there’s enough room</w:t>
-      </w:r>
-      <w:r>
-        <w:rPr>
-          <w:rFonts w:ascii="Times New Roman" w:hAnsi="Times New Roman" w:cs="Times New Roman"/>
-          <w:color w:val="262626"/>
-        </w:rPr>
-        <w:t xml:space="preserve"> </w:t>
-      </w:r>
-      <w:r>
-        <w:rPr>
-          <w:rFonts w:ascii="Times New Roman" w:hAnsi="Times New Roman" w:cs="Times New Roman"/>
-          <w:color w:val="262626"/>
-        </w:rPr>
-        <w:t xml:space="preserve"> </w:t>
-      </w:r>
-      <w:r>
-        <w:rPr>
-          <w:rFonts w:ascii="Times New Roman" w:hAnsi="Times New Roman" w:cs="Times New Roman"/>
-          <w:color w:val="262626"/>
-        </w:rPr>
-        <w:t xml:space="preserve">(Ideal Hours: </w:t>
-      </w:r>
-      <w:r>
-        <w:rPr>
-          <w:rFonts w:ascii="Times New Roman" w:hAnsi="Times New Roman" w:cs="Times New Roman"/>
-          <w:color w:val="262626"/>
-        </w:rPr>
-        <w:t>2</w:t>
-      </w:r>
-      <w:r>
-        <w:rPr>
-          <w:rFonts w:ascii="Times New Roman" w:hAnsi="Times New Roman" w:cs="Times New Roman"/>
-          <w:color w:val="262626"/>
-        </w:rPr>
-        <w:t>)</w:t>
-      </w:r>
-    </w:p>
-    <w:p>
-      <w:pPr>
-        <w:pStyle w:val="ListParagraph"/>
-        <w:numPr>
-          <w:ilvl w:val="0"/>
-          <w:numId w:val="3"/>
-        </w:numPr>
-        <w:rPr>
-          <w:rFonts w:ascii="Times New Roman" w:hAnsi="Times New Roman" w:cs="Times New Roman"/>
-          <w:color w:val="262626"/>
-        </w:rPr>
-      </w:pPr>
-      <w:r>
-        <w:rPr>
-          <w:rFonts w:ascii="Times New Roman" w:hAnsi="Times New Roman" w:cs="Times New Roman"/>
-          <w:color w:val="262626"/>
-        </w:rPr>
-        <w:t>Sprint 3</w:t>
-      </w:r>
-    </w:p>
-    <w:p>
-      <w:pPr>
-        <w:pStyle w:val="ListParagraph"/>
-        <w:numPr>
-          <w:ilvl w:val="1"/>
-          <w:numId w:val="3"/>
-        </w:numPr>
-        <w:rPr>
-          <w:rFonts w:ascii="Times New Roman" w:hAnsi="Times New Roman" w:cs="Times New Roman"/>
-          <w:color w:val="262626"/>
-        </w:rPr>
-      </w:pPr>
-      <w:r>
-        <w:rPr>
-          <w:rFonts w:ascii="Times New Roman" w:hAnsi="Times New Roman" w:cs="Times New Roman"/>
-          <w:color w:val="262626"/>
-        </w:rPr>
-        <w:t>As a driver, I want to have a calendar of my rides so that I can see my commitments</w:t>
-      </w:r>
-      <w:r>
-        <w:rPr>
-          <w:rFonts w:ascii="Times New Roman" w:hAnsi="Times New Roman" w:cs="Times New Roman"/>
-          <w:color w:val="262626"/>
-        </w:rPr>
-        <w:t xml:space="preserve"> </w:t>
-      </w:r>
-      <w:r>
-        <w:rPr>
-          <w:rFonts w:ascii="Times New Roman" w:hAnsi="Times New Roman" w:cs="Times New Roman"/>
-          <w:color w:val="262626"/>
-        </w:rPr>
-        <w:t xml:space="preserve"> </w:t>
-      </w:r>
-      <w:r>
-        <w:rPr>
-          <w:rFonts w:ascii="Times New Roman" w:hAnsi="Times New Roman" w:cs="Times New Roman"/>
-          <w:color w:val="262626"/>
-        </w:rPr>
-        <w:t xml:space="preserve">(Ideal Hours: </w:t>
-      </w:r>
-      <w:r>
-        <w:rPr>
-          <w:rFonts w:ascii="Times New Roman" w:hAnsi="Times New Roman" w:cs="Times New Roman"/>
-          <w:color w:val="262626"/>
-        </w:rPr>
-        <w:t>12</w:t>
-      </w:r>
-      <w:r>
-        <w:rPr>
-          <w:rFonts w:ascii="Times New Roman" w:hAnsi="Times New Roman" w:cs="Times New Roman"/>
-          <w:color w:val="262626"/>
-        </w:rPr>
-        <w:t>)</w:t>
-      </w:r>
-    </w:p>
-    <w:p>
-      <w:pPr>
-        <w:pStyle w:val="ListParagraph"/>
-        <w:numPr>
-          <w:ilvl w:val="1"/>
-          <w:numId w:val="3"/>
-        </w:numPr>
-        <w:rPr>
-          <w:rFonts w:ascii="Times New Roman" w:hAnsi="Times New Roman" w:cs="Times New Roman"/>
-          <w:color w:val="262626"/>
-        </w:rPr>
-      </w:pPr>
-      <w:r>
-        <w:rPr>
-          <w:rFonts w:ascii="Times New Roman" w:hAnsi="Times New Roman" w:cs="Times New Roman"/>
-          <w:color w:val="262626"/>
-        </w:rPr>
-        <w:lastRenderedPageBreak/>
-        <w:t>As a rider, I want to see a calendar of all rides in my area so I can see what rides are available</w:t>
-      </w:r>
-      <w:r>
-        <w:rPr>
-          <w:rFonts w:ascii="Times New Roman" w:hAnsi="Times New Roman" w:cs="Times New Roman"/>
-          <w:color w:val="262626"/>
-        </w:rPr>
-        <w:t xml:space="preserve"> </w:t>
-      </w:r>
-      <w:r>
-        <w:rPr>
-          <w:rFonts w:ascii="Times New Roman" w:hAnsi="Times New Roman" w:cs="Times New Roman"/>
-          <w:color w:val="262626"/>
-        </w:rPr>
-        <w:t xml:space="preserve"> </w:t>
-      </w:r>
-      <w:r>
-        <w:rPr>
-          <w:rFonts w:ascii="Times New Roman" w:hAnsi="Times New Roman" w:cs="Times New Roman"/>
-          <w:color w:val="262626"/>
-        </w:rPr>
-        <w:t xml:space="preserve">(Ideal Hours: </w:t>
-      </w:r>
-      <w:r>
-        <w:rPr>
-          <w:rFonts w:ascii="Times New Roman" w:hAnsi="Times New Roman" w:cs="Times New Roman"/>
-          <w:color w:val="262626"/>
-        </w:rPr>
-        <w:t>12</w:t>
-      </w:r>
-      <w:r>
-        <w:rPr>
-          <w:rFonts w:ascii="Times New Roman" w:hAnsi="Times New Roman" w:cs="Times New Roman"/>
-          <w:color w:val="262626"/>
-        </w:rPr>
-        <w:t>)</w:t>
-      </w:r>
-    </w:p>
-    <w:p>
-      <w:pPr>
-        <w:pStyle w:val="ListParagraph"/>
-        <w:numPr>
-          <w:ilvl w:val="1"/>
-          <w:numId w:val="3"/>
-        </w:numPr>
-        <w:rPr>
-          <w:rFonts w:ascii="Times New Roman" w:hAnsi="Times New Roman" w:cs="Times New Roman"/>
-          <w:color w:val="262626"/>
-        </w:rPr>
-      </w:pPr>
-      <w:r>
-        <w:rPr>
-          <w:rFonts w:ascii="Times New Roman" w:hAnsi="Times New Roman" w:cs="Times New Roman"/>
-          <w:color w:val="262626"/>
-        </w:rPr>
         <w:t xml:space="preserve">As a user, I </w:t>
       </w:r>
       <w:r>
@@ -1095,21 +997,7 @@
           <w:rFonts w:ascii="Times New Roman" w:hAnsi="Times New Roman" w:cs="Times New Roman"/>
           <w:color w:val="262626"/>
         </w:rPr>
-        <w:t xml:space="preserve">(Ideal Hours: </w:t>
-      </w:r>
-      <w:r>
-        <w:rPr>
-          <w:rFonts w:ascii="Times New Roman" w:hAnsi="Times New Roman" w:cs="Times New Roman"/>
-          <w:color w:val="262626"/>
-        </w:rPr>
-        <w:t>12+</w:t>
-      </w:r>
-      <w:r>
-        <w:rPr>
-          <w:rFonts w:ascii="Times New Roman" w:hAnsi="Times New Roman" w:cs="Times New Roman"/>
-          <w:color w:val="262626"/>
-        </w:rPr>
-        <w:t>)</w:t>
+        <w:t>(Ideal Hours: 12+)</w:t>
       </w:r>
     </w:p>
     <w:p>
@@ -1203,7 +1091,7 @@
 </file>
 
 <file path=word/numbering.xml><?xml version="1.0" encoding="utf-8"?>
-<w:numbering xmlns:wpc="http://schemas.microsoft.com/office/word/2010/wordprocessingCanvas" xmlns:mo="http://schemas.microsoft.com/office/mac/office/2008/main" xmlns:mc="http://schemas.openxmlformats.org/markup-compatibility/2006" xmlns:mv="urn:schemas-microsoft-com:mac:vml" xmlns:o="urn:schemas-microsoft-com:office:office" xmlns:r="http://schemas.openxmlformats.org/officeDocument/2006/relationships" xmlns:m="http://schemas.openxmlformats.org/officeDocument/2006/math" xmlns:v="urn:schemas-microsoft-com:vml" xmlns:wp14="http://schemas.microsoft.com/office/word/2010/wordprocessingDrawing" xmlns:wp="http://schemas.openxmlformats.org/drawingml/2006/wordprocessingDrawing" xmlns:w10="urn:schemas-microsoft-com:office:word" xmlns:w="http://schemas.openxmlformats.org/wordprocessingml/2006/main" xmlns:w14="http://schemas.microsoft.com/office/word/2010/wordml" xmlns:wpg="http://schemas.microsoft.com/office/word/2010/wordprocessingGroup" xmlns:wpi="http://schemas.microsoft.com/office/word/2010/wordprocessingInk" xmlns:wne="http://schemas.microsoft.com/office/word/2006/wordml" xmlns:wps="http://schemas.microsoft.com/office/word/2010/wordprocessingShape" mc:Ignorable="w14 wp14">
+<w:numbering xmlns:ve="http://schemas.openxmlformats.org/markup-compatibility/2006" xmlns:o="urn:schemas-microsoft-com:office:office" xmlns:r="http://schemas.openxmlformats.org/officeDocument/2006/relationships" xmlns:m="http://schemas.openxmlformats.org/officeDocument/2006/math" xmlns:v="urn:schemas-microsoft-com:vml" xmlns:wp="http://schemas.openxmlformats.org/drawingml/2006/wordprocessingDrawing" xmlns:w10="urn:schemas-microsoft-com:office:word" xmlns:w="http://schemas.openxmlformats.org/wordprocessingml/2006/main" xmlns:wne="http://schemas.microsoft.com/office/word/2006/wordml">
   <w:abstractNum w:abstractNumId="0">
     <w:nsid w:val="1D69059B"/>
     <w:multiLevelType w:val="hybridMultilevel"/>
@@ -1556,7 +1444,7 @@
 </file>
 
 <file path=word/styles.xml><?xml version="1.0" encoding="utf-8"?>
-<w:styles xmlns:mc="http://schemas.openxmlformats.org/markup-compatibility/2006" xmlns:r="http://schemas.openxmlformats.org/officeDocument/2006/relationships" xmlns:w="http://schemas.openxmlformats.org/wordprocessingml/2006/main" xmlns:w14="http://schemas.microsoft.com/office/word/2010/wordml" mc:Ignorable="w14">
+<w:styles xmlns:r="http://schemas.openxmlformats.org/officeDocument/2006/relationships" xmlns:w="http://schemas.openxmlformats.org/wordprocessingml/2006/main">
   <w:docDefaults>
     <w:rPrDefault>
       <w:rPr>
@@ -1568,7 +1456,7 @@
     </w:rPrDefault>
     <w:pPrDefault/>
   </w:docDefaults>
-  <w:latentStyles w:defLockedState="0" w:defUIPriority="99" w:defSemiHidden="1" w:defUnhideWhenUsed="1" w:defQFormat="0" w:count="276">
+  <w:latentStyles w:defLockedState="0" w:defUIPriority="99" w:defSemiHidden="1" w:defUnhideWhenUsed="1" w:defQFormat="0" w:count="267">
     <w:lsdException w:name="Normal" w:semiHidden="0" w:uiPriority="0" w:unhideWhenUsed="0" w:qFormat="1"/>
     <w:lsdException w:name="heading 1" w:semiHidden="0" w:uiPriority="9" w:unhideWhenUsed="0" w:qFormat="1"/>
     <w:lsdException w:name="heading 2" w:uiPriority="9" w:qFormat="1"/>
@@ -1723,6 +1611,7 @@
     <w:uiPriority w:val="99"/>
     <w:semiHidden/>
     <w:unhideWhenUsed/>
+    <w:qFormat/>
     <w:tblPr>
       <w:tblInd w:w="0" w:type="dxa"/>
       <w:tblCellMar>

</xml_diff>

<commit_message>
Sprint Plan 2 and revised release plan
</commit_message>
<xml_diff>
--- a/Deliverables/Release Plan Team #NoLife.docx
+++ b/Deliverables/Release Plan Team #NoLife.docx
@@ -490,7 +490,21 @@
           <w:rFonts w:ascii="Times New Roman" w:hAnsi="Times New Roman" w:cs="Times New Roman"/>
           <w:color w:val="262626"/>
         </w:rPr>
-        <w:t>(Ideal Hours: 33)</w:t>
+        <w:t>(Ideal Hours: 33</w:t>
+      </w:r>
+      <w:r>
+        <w:rPr>
+          <w:rFonts w:ascii="Times New Roman" w:hAnsi="Times New Roman" w:cs="Times New Roman"/>
+          <w:color w:val="262626"/>
+        </w:rPr>
+        <w:t>, Story Points:13</w:t>
+      </w:r>
+      <w:r>
+        <w:rPr>
+          <w:rFonts w:ascii="Times New Roman" w:hAnsi="Times New Roman" w:cs="Times New Roman"/>
+          <w:color w:val="262626"/>
+        </w:rPr>
+        <w:t>)</w:t>
       </w:r>
     </w:p>
     <w:p>
@@ -551,7 +565,21 @@
           <w:rFonts w:ascii="Times New Roman" w:hAnsi="Times New Roman" w:cs="Times New Roman"/>
           <w:color w:val="262626"/>
         </w:rPr>
-        <w:t>(Ideal Hours: 8)</w:t>
+        <w:t>(Ideal Hours: 8</w:t>
+      </w:r>
+      <w:r>
+        <w:rPr>
+          <w:rFonts w:ascii="Times New Roman" w:hAnsi="Times New Roman" w:cs="Times New Roman"/>
+          <w:color w:val="262626"/>
+        </w:rPr>
+        <w:t>, Story Points: 8</w:t>
+      </w:r>
+      <w:r>
+        <w:rPr>
+          <w:rFonts w:ascii="Times New Roman" w:hAnsi="Times New Roman" w:cs="Times New Roman"/>
+          <w:color w:val="262626"/>
+        </w:rPr>
+        <w:t>)</w:t>
       </w:r>
     </w:p>
     <w:p>
@@ -606,7 +634,21 @@
           <w:rFonts w:ascii="Times New Roman" w:hAnsi="Times New Roman" w:cs="Times New Roman"/>
           <w:color w:val="262626"/>
         </w:rPr>
-        <w:t>(Ideal Hours: 8)</w:t>
+        <w:t>(Ideal Hours: 8</w:t>
+      </w:r>
+      <w:r>
+        <w:rPr>
+          <w:rFonts w:ascii="Times New Roman" w:hAnsi="Times New Roman" w:cs="Times New Roman"/>
+          <w:color w:val="262626"/>
+        </w:rPr>
+        <w:t>, Story Points: 5</w:t>
+      </w:r>
+      <w:r>
+        <w:rPr>
+          <w:rFonts w:ascii="Times New Roman" w:hAnsi="Times New Roman" w:cs="Times New Roman"/>
+          <w:color w:val="262626"/>
+        </w:rPr>
+        <w:t>)</w:t>
       </w:r>
     </w:p>
     <w:p>
@@ -647,7 +689,21 @@
           <w:rFonts w:ascii="Times New Roman" w:hAnsi="Times New Roman" w:cs="Times New Roman"/>
           <w:color w:val="262626"/>
         </w:rPr>
-        <w:t>(Ideal Hours: 1)</w:t>
+        <w:t>(Ideal Hours: 1</w:t>
+      </w:r>
+      <w:r>
+        <w:rPr>
+          <w:rFonts w:ascii="Times New Roman" w:hAnsi="Times New Roman" w:cs="Times New Roman"/>
+          <w:color w:val="262626"/>
+        </w:rPr>
+        <w:t>, Story Points: 2</w:t>
+      </w:r>
+      <w:r>
+        <w:rPr>
+          <w:rFonts w:ascii="Times New Roman" w:hAnsi="Times New Roman" w:cs="Times New Roman"/>
+          <w:color w:val="262626"/>
+        </w:rPr>
+        <w:t>)</w:t>
       </w:r>
     </w:p>
     <w:p>
@@ -716,7 +772,21 @@
           <w:rFonts w:ascii="Times New Roman" w:hAnsi="Times New Roman" w:cs="Times New Roman"/>
           <w:color w:val="262626"/>
         </w:rPr>
-        <w:t>(Ideal Hours: 1)</w:t>
+        <w:t>(Ideal Hours: 1</w:t>
+      </w:r>
+      <w:r>
+        <w:rPr>
+          <w:rFonts w:ascii="Times New Roman" w:hAnsi="Times New Roman" w:cs="Times New Roman"/>
+          <w:color w:val="262626"/>
+        </w:rPr>
+        <w:t>, Story Points: 5</w:t>
+      </w:r>
+      <w:r>
+        <w:rPr>
+          <w:rFonts w:ascii="Times New Roman" w:hAnsi="Times New Roman" w:cs="Times New Roman"/>
+          <w:color w:val="262626"/>
+        </w:rPr>
+        <w:t>)</w:t>
       </w:r>
     </w:p>
     <w:p>
@@ -757,7 +827,21 @@
           <w:rFonts w:ascii="Times New Roman" w:hAnsi="Times New Roman" w:cs="Times New Roman"/>
           <w:color w:val="262626"/>
         </w:rPr>
-        <w:t>(Ideal Hours: 5)</w:t>
+        <w:t>(Ideal Hours: 5</w:t>
+      </w:r>
+      <w:r>
+        <w:rPr>
+          <w:rFonts w:ascii="Times New Roman" w:hAnsi="Times New Roman" w:cs="Times New Roman"/>
+          <w:color w:val="262626"/>
+        </w:rPr>
+        <w:t>, Story Point: 8</w:t>
+      </w:r>
+      <w:r>
+        <w:rPr>
+          <w:rFonts w:ascii="Times New Roman" w:hAnsi="Times New Roman" w:cs="Times New Roman"/>
+          <w:color w:val="262626"/>
+        </w:rPr>
+        <w:t>)</w:t>
       </w:r>
     </w:p>
     <w:p>
@@ -798,7 +882,21 @@
           <w:rFonts w:ascii="Times New Roman" w:hAnsi="Times New Roman" w:cs="Times New Roman"/>
           <w:color w:val="262626"/>
         </w:rPr>
-        <w:t>(Ideal Hours: 1)</w:t>
+        <w:t>(Ideal Hours: 1</w:t>
+      </w:r>
+      <w:r>
+        <w:rPr>
+          <w:rFonts w:ascii="Times New Roman" w:hAnsi="Times New Roman" w:cs="Times New Roman"/>
+          <w:color w:val="262626"/>
+        </w:rPr>
+        <w:t>, Story Points: 1</w:t>
+      </w:r>
+      <w:r>
+        <w:rPr>
+          <w:rFonts w:ascii="Times New Roman" w:hAnsi="Times New Roman" w:cs="Times New Roman"/>
+          <w:color w:val="262626"/>
+        </w:rPr>
+        <w:t>)</w:t>
       </w:r>
     </w:p>
     <w:p>
@@ -839,7 +937,21 @@
           <w:rFonts w:ascii="Times New Roman" w:hAnsi="Times New Roman" w:cs="Times New Roman"/>
           <w:color w:val="262626"/>
         </w:rPr>
-        <w:t>(Ideal Hours: 2)</w:t>
+        <w:t>(Ideal Hours: 2</w:t>
+      </w:r>
+      <w:r>
+        <w:rPr>
+          <w:rFonts w:ascii="Times New Roman" w:hAnsi="Times New Roman" w:cs="Times New Roman"/>
+          <w:color w:val="262626"/>
+        </w:rPr>
+        <w:t>, Story Points: 1</w:t>
+      </w:r>
+      <w:r>
+        <w:rPr>
+          <w:rFonts w:ascii="Times New Roman" w:hAnsi="Times New Roman" w:cs="Times New Roman"/>
+          <w:color w:val="262626"/>
+        </w:rPr>
+        <w:t>)</w:t>
       </w:r>
     </w:p>
     <w:p>
@@ -879,6 +991,7 @@
           <w:rFonts w:ascii="Times New Roman" w:hAnsi="Times New Roman" w:cs="Times New Roman"/>
           <w:color w:val="262626"/>
         </w:rPr>
+        <w:lastRenderedPageBreak/>
         <w:t>As a driver, I want to have a calendar of my rides so that I can see my commitments</w:t>
       </w:r>
       <w:r>
@@ -900,7 +1013,21 @@
           <w:rFonts w:ascii="Times New Roman" w:hAnsi="Times New Roman" w:cs="Times New Roman"/>
           <w:color w:val="262626"/>
         </w:rPr>
-        <w:t>(Ideal Hours: 12)</w:t>
+        <w:t>(Ideal Hours: 12</w:t>
+      </w:r>
+      <w:r>
+        <w:rPr>
+          <w:rFonts w:ascii="Times New Roman" w:hAnsi="Times New Roman" w:cs="Times New Roman"/>
+          <w:color w:val="262626"/>
+        </w:rPr>
+        <w:t>, Story Points: 2</w:t>
+      </w:r>
+      <w:r>
+        <w:rPr>
+          <w:rFonts w:ascii="Times New Roman" w:hAnsi="Times New Roman" w:cs="Times New Roman"/>
+          <w:color w:val="262626"/>
+        </w:rPr>
+        <w:t>)</w:t>
       </w:r>
     </w:p>
     <w:p>
@@ -920,7 +1047,6 @@
           <w:rFonts w:ascii="Times New Roman" w:hAnsi="Times New Roman" w:cs="Times New Roman"/>
           <w:color w:val="262626"/>
         </w:rPr>
-        <w:lastRenderedPageBreak/>
         <w:t>As a rider, I want to see a calendar of all rides in my area so I can see what rides are available</w:t>
       </w:r>
       <w:r>
@@ -942,7 +1068,21 @@
           <w:rFonts w:ascii="Times New Roman" w:hAnsi="Times New Roman" w:cs="Times New Roman"/>
           <w:color w:val="262626"/>
         </w:rPr>
-        <w:t>(Ideal Hours: 12)</w:t>
+        <w:t>(Ideal Hours: 12</w:t>
+      </w:r>
+      <w:r>
+        <w:rPr>
+          <w:rFonts w:ascii="Times New Roman" w:hAnsi="Times New Roman" w:cs="Times New Roman"/>
+          <w:color w:val="262626"/>
+        </w:rPr>
+        <w:t>, Story Points: 5</w:t>
+      </w:r>
+      <w:r>
+        <w:rPr>
+          <w:rFonts w:ascii="Times New Roman" w:hAnsi="Times New Roman" w:cs="Times New Roman"/>
+          <w:color w:val="262626"/>
+        </w:rPr>
+        <w:t>)</w:t>
       </w:r>
     </w:p>
     <w:p>
@@ -997,7 +1137,21 @@
           <w:rFonts w:ascii="Times New Roman" w:hAnsi="Times New Roman" w:cs="Times New Roman"/>
           <w:color w:val="262626"/>
         </w:rPr>
-        <w:t>(Ideal Hours: 12+)</w:t>
+        <w:t>(Ideal Hours: 12+</w:t>
+      </w:r>
+      <w:r>
+        <w:rPr>
+          <w:rFonts w:ascii="Times New Roman" w:hAnsi="Times New Roman" w:cs="Times New Roman"/>
+          <w:color w:val="262626"/>
+        </w:rPr>
+        <w:t>, Story Points: 13+</w:t>
+      </w:r>
+      <w:r>
+        <w:rPr>
+          <w:rFonts w:ascii="Times New Roman" w:hAnsi="Times New Roman" w:cs="Times New Roman"/>
+          <w:color w:val="262626"/>
+        </w:rPr>
+        <w:t>)</w:t>
       </w:r>
     </w:p>
     <w:p>
@@ -1051,7 +1205,21 @@
           <w:rFonts w:ascii="Times New Roman" w:hAnsi="Times New Roman" w:cs="Times New Roman"/>
           <w:color w:val="262626"/>
         </w:rPr>
-        <w:t>(Ideal Hours: 20+)</w:t>
+        <w:t>(Ideal Hours: 20+</w:t>
+      </w:r>
+      <w:r>
+        <w:rPr>
+          <w:rFonts w:ascii="Times New Roman" w:hAnsi="Times New Roman" w:cs="Times New Roman"/>
+          <w:color w:val="262626"/>
+        </w:rPr>
+        <w:t>, Story Points: 13+</w:t>
+      </w:r>
+      <w:r>
+        <w:rPr>
+          <w:rFonts w:ascii="Times New Roman" w:hAnsi="Times New Roman" w:cs="Times New Roman"/>
+          <w:color w:val="262626"/>
+        </w:rPr>
+        <w:t>)</w:t>
       </w:r>
       <w:bookmarkStart w:id="0" w:name="_GoBack"/>
       <w:bookmarkEnd w:id="0"/>

</xml_diff>